<commit_message>
commiting end to end ml project
</commit_message>
<xml_diff>
--- a/python assignment/python_advance_Assignment_1.docx
+++ b/python assignment/python_advance_Assignment_1.docx
@@ -1,6 +1,6 @@
 
 <file path=word/document.xml><?xml version="1.0" encoding="utf-8"?>
-<w:document xmlns:wpc="http://schemas.microsoft.com/office/word/2010/wordprocessingCanvas" xmlns:cx="http://schemas.microsoft.com/office/drawing/2014/chartex" xmlns:cx1="http://schemas.microsoft.com/office/drawing/2015/9/8/chartex" xmlns:cx2="http://schemas.microsoft.com/office/drawing/2015/10/21/chartex" xmlns:cx3="http://schemas.microsoft.com/office/drawing/2016/5/9/chartex" xmlns:cx4="http://schemas.microsoft.com/office/drawing/2016/5/10/chartex" xmlns:cx5="http://schemas.microsoft.com/office/drawing/2016/5/11/chartex" xmlns:cx6="http://schemas.microsoft.com/office/drawing/2016/5/12/chartex" xmlns:cx7="http://schemas.microsoft.com/office/drawing/2016/5/13/chartex" xmlns:cx8="http://schemas.microsoft.com/office/drawing/2016/5/14/chartex" xmlns:mc="http://schemas.openxmlformats.org/markup-compatibility/2006" xmlns:aink="http://schemas.microsoft.com/office/drawing/2016/ink" xmlns:am3d="http://schemas.microsoft.com/office/drawing/2017/model3d" xmlns:o="urn:schemas-microsoft-com:office:office" xmlns:oel="http://schemas.microsoft.com/office/2019/extlst" xmlns:r="http://schemas.openxmlformats.org/officeDocument/2006/relationships" xmlns:m="http://schemas.openxmlformats.org/officeDocument/2006/math" xmlns:v="urn:schemas-microsoft-com:vml" xmlns:wp14="http://schemas.microsoft.com/office/word/2010/wordprocessingDrawing" xmlns:wp="http://schemas.openxmlformats.org/drawingml/2006/wordprocessingDrawing" xmlns:w10="urn:schemas-microsoft-com:office:word" xmlns:w="http://schemas.openxmlformats.org/wordprocessingml/2006/main" xmlns:w14="http://schemas.microsoft.com/office/word/2010/wordml" xmlns:w15="http://schemas.microsoft.com/office/word/2012/wordml" xmlns:w16cex="http://schemas.microsoft.com/office/word/2018/wordml/cex" xmlns:w16cid="http://schemas.microsoft.com/office/word/2016/wordml/cid" xmlns:w16="http://schemas.microsoft.com/office/word/2018/wordml" xmlns:w16sdtdh="http://schemas.microsoft.com/office/word/2020/wordml/sdtdatahash" xmlns:w16se="http://schemas.microsoft.com/office/word/2015/wordml/symex" xmlns:wpg="http://schemas.microsoft.com/office/word/2010/wordprocessingGroup" xmlns:wpi="http://schemas.microsoft.com/office/word/2010/wordprocessingInk" xmlns:wne="http://schemas.microsoft.com/office/word/2006/wordml" xmlns:wps="http://schemas.microsoft.com/office/word/2010/wordprocessingShape" mc:Ignorable="w14 w15 w16se w16cid w16 w16cex w16sdtdh wp14">
+<w:document xmlns:wpc="http://schemas.microsoft.com/office/word/2010/wordprocessingCanvas" xmlns:cx="http://schemas.microsoft.com/office/drawing/2014/chartex" xmlns:cx1="http://schemas.microsoft.com/office/drawing/2015/9/8/chartex" xmlns:cx2="http://schemas.microsoft.com/office/drawing/2015/10/21/chartex" xmlns:cx3="http://schemas.microsoft.com/office/drawing/2016/5/9/chartex" xmlns:cx4="http://schemas.microsoft.com/office/drawing/2016/5/10/chartex" xmlns:cx5="http://schemas.microsoft.com/office/drawing/2016/5/11/chartex" xmlns:cx6="http://schemas.microsoft.com/office/drawing/2016/5/12/chartex" xmlns:cx7="http://schemas.microsoft.com/office/drawing/2016/5/13/chartex" xmlns:cx8="http://schemas.microsoft.com/office/drawing/2016/5/14/chartex" xmlns:mc="http://schemas.openxmlformats.org/markup-compatibility/2006" xmlns:aink="http://schemas.microsoft.com/office/drawing/2016/ink" xmlns:am3d="http://schemas.microsoft.com/office/drawing/2017/model3d" xmlns:o="urn:schemas-microsoft-com:office:office" xmlns:oel="http://schemas.microsoft.com/office/2019/extlst" xmlns:r="http://schemas.openxmlformats.org/officeDocument/2006/relationships" xmlns:m="http://schemas.openxmlformats.org/officeDocument/2006/math" xmlns:v="urn:schemas-microsoft-com:vml" xmlns:wp14="http://schemas.microsoft.com/office/word/2010/wordprocessingDrawing" xmlns:wp="http://schemas.openxmlformats.org/drawingml/2006/wordprocessingDrawing" xmlns:w10="urn:schemas-microsoft-com:office:word" xmlns:w="http://schemas.openxmlformats.org/wordprocessingml/2006/main" xmlns:w14="http://schemas.microsoft.com/office/word/2010/wordml" xmlns:w15="http://schemas.microsoft.com/office/word/2012/wordml" xmlns:w16cex="http://schemas.microsoft.com/office/word/2018/wordml/cex" xmlns:w16cid="http://schemas.microsoft.com/office/word/2016/wordml/cid" xmlns:w16="http://schemas.microsoft.com/office/word/2018/wordml" xmlns:w16du="http://schemas.microsoft.com/office/word/2023/wordml/word16du" xmlns:w16sdtdh="http://schemas.microsoft.com/office/word/2020/wordml/sdtdatahash" xmlns:w16se="http://schemas.microsoft.com/office/word/2015/wordml/symex" xmlns:wpg="http://schemas.microsoft.com/office/word/2010/wordprocessingGroup" xmlns:wpi="http://schemas.microsoft.com/office/word/2010/wordprocessingInk" xmlns:wne="http://schemas.microsoft.com/office/word/2006/wordml" xmlns:wps="http://schemas.microsoft.com/office/word/2010/wordprocessingShape" mc:Ignorable="w14 w15 w16se w16cid w16 w16cex w16sdtdh wp14">
   <w:background w:color="FFFFFF"/>
   <w:body>
     <w:p>
@@ -51,15 +51,13 @@
     </w:p>
     <w:p>
       <w:r>
-        <w:t xml:space="preserve">An inheritance search looks for an attribute first in the instance object, then in the class the instance was created from, then in all higher </w:t>
-      </w:r>
-      <w:proofErr w:type="spellStart"/>
-      <w:r>
-        <w:t>superclasses</w:t>
-      </w:r>
-      <w:proofErr w:type="spellEnd"/>
-      <w:r>
-        <w:t>, progressing from left to right</w:t>
+        <w:t>An inheritance search looks for an attribute first in the instance object, then in the class</w:t>
+      </w:r>
+      <w:r>
+        <w:t>,</w:t>
+      </w:r>
+      <w:r>
+        <w:t xml:space="preserve"> the instance was created from, then in all higher superclasses, progressing from left to right</w:t>
       </w:r>
     </w:p>
     <w:p/>
@@ -86,6 +84,19 @@
         </w:rPr>
       </w:pPr>
     </w:p>
+    <w:p>
+      <w:r>
+        <w:t>The main difference between class objects and instance objects in Python is that class objects represent the class itself, while instance objects represent individual instances of the class.</w:t>
+      </w:r>
+    </w:p>
+    <w:p/>
+    <w:p>
+      <w:r>
+        <w:t>Another difference is that class objects can have class-level attributes and methods that are shared among all instances of the class, while instance objects have their own set of attributes and methods that are independent of other instances of the same class.</w:t>
+      </w:r>
+    </w:p>
+    <w:p/>
+    <w:p/>
     <w:p/>
     <w:p/>
     <w:p>
@@ -130,15 +141,7 @@
     <w:p/>
     <w:p>
       <w:r>
-        <w:t xml:space="preserve">Q8. How would you define the </w:t>
-      </w:r>
-      <w:proofErr w:type="spellStart"/>
-      <w:r>
-        <w:t>superclasses</w:t>
-      </w:r>
-      <w:proofErr w:type="spellEnd"/>
-      <w:r>
-        <w:t xml:space="preserve"> of a class?</w:t>
+        <w:t>Q8. How would you define the superclasses of a class?</w:t>
       </w:r>
     </w:p>
     <w:sectPr>
@@ -154,7 +157,7 @@
 </file>
 
 <file path=word/endnotes.xml><?xml version="1.0" encoding="utf-8"?>
-<w:endnotes xmlns:wpc="http://schemas.microsoft.com/office/word/2010/wordprocessingCanvas" xmlns:cx="http://schemas.microsoft.com/office/drawing/2014/chartex" xmlns:cx1="http://schemas.microsoft.com/office/drawing/2015/9/8/chartex" xmlns:cx2="http://schemas.microsoft.com/office/drawing/2015/10/21/chartex" xmlns:cx3="http://schemas.microsoft.com/office/drawing/2016/5/9/chartex" xmlns:cx4="http://schemas.microsoft.com/office/drawing/2016/5/10/chartex" xmlns:cx5="http://schemas.microsoft.com/office/drawing/2016/5/11/chartex" xmlns:cx6="http://schemas.microsoft.com/office/drawing/2016/5/12/chartex" xmlns:cx7="http://schemas.microsoft.com/office/drawing/2016/5/13/chartex" xmlns:cx8="http://schemas.microsoft.com/office/drawing/2016/5/14/chartex" xmlns:mc="http://schemas.openxmlformats.org/markup-compatibility/2006" xmlns:aink="http://schemas.microsoft.com/office/drawing/2016/ink" xmlns:am3d="http://schemas.microsoft.com/office/drawing/2017/model3d" xmlns:o="urn:schemas-microsoft-com:office:office" xmlns:oel="http://schemas.microsoft.com/office/2019/extlst" xmlns:r="http://schemas.openxmlformats.org/officeDocument/2006/relationships" xmlns:m="http://schemas.openxmlformats.org/officeDocument/2006/math" xmlns:v="urn:schemas-microsoft-com:vml" xmlns:wp14="http://schemas.microsoft.com/office/word/2010/wordprocessingDrawing" xmlns:wp="http://schemas.openxmlformats.org/drawingml/2006/wordprocessingDrawing" xmlns:w10="urn:schemas-microsoft-com:office:word" xmlns:w="http://schemas.openxmlformats.org/wordprocessingml/2006/main" xmlns:w14="http://schemas.microsoft.com/office/word/2010/wordml" xmlns:w15="http://schemas.microsoft.com/office/word/2012/wordml" xmlns:w16cex="http://schemas.microsoft.com/office/word/2018/wordml/cex" xmlns:w16cid="http://schemas.microsoft.com/office/word/2016/wordml/cid" xmlns:w16="http://schemas.microsoft.com/office/word/2018/wordml" xmlns:w16sdtdh="http://schemas.microsoft.com/office/word/2020/wordml/sdtdatahash" xmlns:w16se="http://schemas.microsoft.com/office/word/2015/wordml/symex" xmlns:wpg="http://schemas.microsoft.com/office/word/2010/wordprocessingGroup" xmlns:wpi="http://schemas.microsoft.com/office/word/2010/wordprocessingInk" xmlns:wne="http://schemas.microsoft.com/office/word/2006/wordml" xmlns:wps="http://schemas.microsoft.com/office/word/2010/wordprocessingShape" mc:Ignorable="w14 w15 w16se w16cid w16 w16cex w16sdtdh wp14">
+<w:endnotes xmlns:wpc="http://schemas.microsoft.com/office/word/2010/wordprocessingCanvas" xmlns:cx="http://schemas.microsoft.com/office/drawing/2014/chartex" xmlns:cx1="http://schemas.microsoft.com/office/drawing/2015/9/8/chartex" xmlns:cx2="http://schemas.microsoft.com/office/drawing/2015/10/21/chartex" xmlns:cx3="http://schemas.microsoft.com/office/drawing/2016/5/9/chartex" xmlns:cx4="http://schemas.microsoft.com/office/drawing/2016/5/10/chartex" xmlns:cx5="http://schemas.microsoft.com/office/drawing/2016/5/11/chartex" xmlns:cx6="http://schemas.microsoft.com/office/drawing/2016/5/12/chartex" xmlns:cx7="http://schemas.microsoft.com/office/drawing/2016/5/13/chartex" xmlns:cx8="http://schemas.microsoft.com/office/drawing/2016/5/14/chartex" xmlns:mc="http://schemas.openxmlformats.org/markup-compatibility/2006" xmlns:aink="http://schemas.microsoft.com/office/drawing/2016/ink" xmlns:am3d="http://schemas.microsoft.com/office/drawing/2017/model3d" xmlns:o="urn:schemas-microsoft-com:office:office" xmlns:oel="http://schemas.microsoft.com/office/2019/extlst" xmlns:r="http://schemas.openxmlformats.org/officeDocument/2006/relationships" xmlns:m="http://schemas.openxmlformats.org/officeDocument/2006/math" xmlns:v="urn:schemas-microsoft-com:vml" xmlns:wp14="http://schemas.microsoft.com/office/word/2010/wordprocessingDrawing" xmlns:wp="http://schemas.openxmlformats.org/drawingml/2006/wordprocessingDrawing" xmlns:w10="urn:schemas-microsoft-com:office:word" xmlns:w="http://schemas.openxmlformats.org/wordprocessingml/2006/main" xmlns:w14="http://schemas.microsoft.com/office/word/2010/wordml" xmlns:w15="http://schemas.microsoft.com/office/word/2012/wordml" xmlns:w16cex="http://schemas.microsoft.com/office/word/2018/wordml/cex" xmlns:w16cid="http://schemas.microsoft.com/office/word/2016/wordml/cid" xmlns:w16="http://schemas.microsoft.com/office/word/2018/wordml" xmlns:w16du="http://schemas.microsoft.com/office/word/2023/wordml/word16du" xmlns:w16sdtdh="http://schemas.microsoft.com/office/word/2020/wordml/sdtdatahash" xmlns:w16se="http://schemas.microsoft.com/office/word/2015/wordml/symex" xmlns:wpg="http://schemas.microsoft.com/office/word/2010/wordprocessingGroup" xmlns:wpi="http://schemas.microsoft.com/office/word/2010/wordprocessingInk" xmlns:wne="http://schemas.microsoft.com/office/word/2006/wordml" xmlns:wps="http://schemas.microsoft.com/office/word/2010/wordprocessingShape" mc:Ignorable="w14 w15 w16se w16cid w16 w16cex w16sdtdh wp14">
   <w:endnote w:type="separator" w:id="-1">
     <w:p>
       <w:r>
@@ -173,7 +176,7 @@
 </file>
 
 <file path=word/footer1.xml><?xml version="1.0" encoding="utf-8"?>
-<w:ftr xmlns:wpc="http://schemas.microsoft.com/office/word/2010/wordprocessingCanvas" xmlns:cx="http://schemas.microsoft.com/office/drawing/2014/chartex" xmlns:cx1="http://schemas.microsoft.com/office/drawing/2015/9/8/chartex" xmlns:cx2="http://schemas.microsoft.com/office/drawing/2015/10/21/chartex" xmlns:cx3="http://schemas.microsoft.com/office/drawing/2016/5/9/chartex" xmlns:cx4="http://schemas.microsoft.com/office/drawing/2016/5/10/chartex" xmlns:cx5="http://schemas.microsoft.com/office/drawing/2016/5/11/chartex" xmlns:cx6="http://schemas.microsoft.com/office/drawing/2016/5/12/chartex" xmlns:cx7="http://schemas.microsoft.com/office/drawing/2016/5/13/chartex" xmlns:cx8="http://schemas.microsoft.com/office/drawing/2016/5/14/chartex" xmlns:mc="http://schemas.openxmlformats.org/markup-compatibility/2006" xmlns:aink="http://schemas.microsoft.com/office/drawing/2016/ink" xmlns:am3d="http://schemas.microsoft.com/office/drawing/2017/model3d" xmlns:o="urn:schemas-microsoft-com:office:office" xmlns:oel="http://schemas.microsoft.com/office/2019/extlst" xmlns:r="http://schemas.openxmlformats.org/officeDocument/2006/relationships" xmlns:m="http://schemas.openxmlformats.org/officeDocument/2006/math" xmlns:v="urn:schemas-microsoft-com:vml" xmlns:wp14="http://schemas.microsoft.com/office/word/2010/wordprocessingDrawing" xmlns:wp="http://schemas.openxmlformats.org/drawingml/2006/wordprocessingDrawing" xmlns:w10="urn:schemas-microsoft-com:office:word" xmlns:w="http://schemas.openxmlformats.org/wordprocessingml/2006/main" xmlns:w14="http://schemas.microsoft.com/office/word/2010/wordml" xmlns:w15="http://schemas.microsoft.com/office/word/2012/wordml" xmlns:w16cex="http://schemas.microsoft.com/office/word/2018/wordml/cex" xmlns:w16cid="http://schemas.microsoft.com/office/word/2016/wordml/cid" xmlns:w16="http://schemas.microsoft.com/office/word/2018/wordml" xmlns:w16sdtdh="http://schemas.microsoft.com/office/word/2020/wordml/sdtdatahash" xmlns:w16se="http://schemas.microsoft.com/office/word/2015/wordml/symex" xmlns:wpg="http://schemas.microsoft.com/office/word/2010/wordprocessingGroup" xmlns:wpi="http://schemas.microsoft.com/office/word/2010/wordprocessingInk" xmlns:wne="http://schemas.microsoft.com/office/word/2006/wordml" xmlns:wps="http://schemas.microsoft.com/office/word/2010/wordprocessingShape" mc:Ignorable="w14 w15 w16se w16cid w16 w16cex w16sdtdh wp14">
+<w:ftr xmlns:wpc="http://schemas.microsoft.com/office/word/2010/wordprocessingCanvas" xmlns:cx="http://schemas.microsoft.com/office/drawing/2014/chartex" xmlns:cx1="http://schemas.microsoft.com/office/drawing/2015/9/8/chartex" xmlns:cx2="http://schemas.microsoft.com/office/drawing/2015/10/21/chartex" xmlns:cx3="http://schemas.microsoft.com/office/drawing/2016/5/9/chartex" xmlns:cx4="http://schemas.microsoft.com/office/drawing/2016/5/10/chartex" xmlns:cx5="http://schemas.microsoft.com/office/drawing/2016/5/11/chartex" xmlns:cx6="http://schemas.microsoft.com/office/drawing/2016/5/12/chartex" xmlns:cx7="http://schemas.microsoft.com/office/drawing/2016/5/13/chartex" xmlns:cx8="http://schemas.microsoft.com/office/drawing/2016/5/14/chartex" xmlns:mc="http://schemas.openxmlformats.org/markup-compatibility/2006" xmlns:aink="http://schemas.microsoft.com/office/drawing/2016/ink" xmlns:am3d="http://schemas.microsoft.com/office/drawing/2017/model3d" xmlns:o="urn:schemas-microsoft-com:office:office" xmlns:oel="http://schemas.microsoft.com/office/2019/extlst" xmlns:r="http://schemas.openxmlformats.org/officeDocument/2006/relationships" xmlns:m="http://schemas.openxmlformats.org/officeDocument/2006/math" xmlns:v="urn:schemas-microsoft-com:vml" xmlns:wp14="http://schemas.microsoft.com/office/word/2010/wordprocessingDrawing" xmlns:wp="http://schemas.openxmlformats.org/drawingml/2006/wordprocessingDrawing" xmlns:w10="urn:schemas-microsoft-com:office:word" xmlns:w="http://schemas.openxmlformats.org/wordprocessingml/2006/main" xmlns:w14="http://schemas.microsoft.com/office/word/2010/wordml" xmlns:w15="http://schemas.microsoft.com/office/word/2012/wordml" xmlns:w16cex="http://schemas.microsoft.com/office/word/2018/wordml/cex" xmlns:w16cid="http://schemas.microsoft.com/office/word/2016/wordml/cid" xmlns:w16="http://schemas.microsoft.com/office/word/2018/wordml" xmlns:w16du="http://schemas.microsoft.com/office/word/2023/wordml/word16du" xmlns:w16sdtdh="http://schemas.microsoft.com/office/word/2020/wordml/sdtdatahash" xmlns:w16se="http://schemas.microsoft.com/office/word/2015/wordml/symex" xmlns:wpg="http://schemas.microsoft.com/office/word/2010/wordprocessingGroup" xmlns:wpi="http://schemas.microsoft.com/office/word/2010/wordprocessingInk" xmlns:wne="http://schemas.microsoft.com/office/word/2006/wordml" xmlns:wps="http://schemas.microsoft.com/office/word/2010/wordprocessingShape" mc:Ignorable="w14 w15 w16se w16cid w16 w16cex w16sdtdh wp14">
   <w:p>
     <w:r>
       <w:cr/>
@@ -183,7 +186,7 @@
 </file>
 
 <file path=word/footnotes.xml><?xml version="1.0" encoding="utf-8"?>
-<w:footnotes xmlns:wpc="http://schemas.microsoft.com/office/word/2010/wordprocessingCanvas" xmlns:cx="http://schemas.microsoft.com/office/drawing/2014/chartex" xmlns:cx1="http://schemas.microsoft.com/office/drawing/2015/9/8/chartex" xmlns:cx2="http://schemas.microsoft.com/office/drawing/2015/10/21/chartex" xmlns:cx3="http://schemas.microsoft.com/office/drawing/2016/5/9/chartex" xmlns:cx4="http://schemas.microsoft.com/office/drawing/2016/5/10/chartex" xmlns:cx5="http://schemas.microsoft.com/office/drawing/2016/5/11/chartex" xmlns:cx6="http://schemas.microsoft.com/office/drawing/2016/5/12/chartex" xmlns:cx7="http://schemas.microsoft.com/office/drawing/2016/5/13/chartex" xmlns:cx8="http://schemas.microsoft.com/office/drawing/2016/5/14/chartex" xmlns:mc="http://schemas.openxmlformats.org/markup-compatibility/2006" xmlns:aink="http://schemas.microsoft.com/office/drawing/2016/ink" xmlns:am3d="http://schemas.microsoft.com/office/drawing/2017/model3d" xmlns:o="urn:schemas-microsoft-com:office:office" xmlns:oel="http://schemas.microsoft.com/office/2019/extlst" xmlns:r="http://schemas.openxmlformats.org/officeDocument/2006/relationships" xmlns:m="http://schemas.openxmlformats.org/officeDocument/2006/math" xmlns:v="urn:schemas-microsoft-com:vml" xmlns:wp14="http://schemas.microsoft.com/office/word/2010/wordprocessingDrawing" xmlns:wp="http://schemas.openxmlformats.org/drawingml/2006/wordprocessingDrawing" xmlns:w10="urn:schemas-microsoft-com:office:word" xmlns:w="http://schemas.openxmlformats.org/wordprocessingml/2006/main" xmlns:w14="http://schemas.microsoft.com/office/word/2010/wordml" xmlns:w15="http://schemas.microsoft.com/office/word/2012/wordml" xmlns:w16cex="http://schemas.microsoft.com/office/word/2018/wordml/cex" xmlns:w16cid="http://schemas.microsoft.com/office/word/2016/wordml/cid" xmlns:w16="http://schemas.microsoft.com/office/word/2018/wordml" xmlns:w16sdtdh="http://schemas.microsoft.com/office/word/2020/wordml/sdtdatahash" xmlns:w16se="http://schemas.microsoft.com/office/word/2015/wordml/symex" xmlns:wpg="http://schemas.microsoft.com/office/word/2010/wordprocessingGroup" xmlns:wpi="http://schemas.microsoft.com/office/word/2010/wordprocessingInk" xmlns:wne="http://schemas.microsoft.com/office/word/2006/wordml" xmlns:wps="http://schemas.microsoft.com/office/word/2010/wordprocessingShape" mc:Ignorable="w14 w15 w16se w16cid w16 w16cex w16sdtdh wp14">
+<w:footnotes xmlns:wpc="http://schemas.microsoft.com/office/word/2010/wordprocessingCanvas" xmlns:cx="http://schemas.microsoft.com/office/drawing/2014/chartex" xmlns:cx1="http://schemas.microsoft.com/office/drawing/2015/9/8/chartex" xmlns:cx2="http://schemas.microsoft.com/office/drawing/2015/10/21/chartex" xmlns:cx3="http://schemas.microsoft.com/office/drawing/2016/5/9/chartex" xmlns:cx4="http://schemas.microsoft.com/office/drawing/2016/5/10/chartex" xmlns:cx5="http://schemas.microsoft.com/office/drawing/2016/5/11/chartex" xmlns:cx6="http://schemas.microsoft.com/office/drawing/2016/5/12/chartex" xmlns:cx7="http://schemas.microsoft.com/office/drawing/2016/5/13/chartex" xmlns:cx8="http://schemas.microsoft.com/office/drawing/2016/5/14/chartex" xmlns:mc="http://schemas.openxmlformats.org/markup-compatibility/2006" xmlns:aink="http://schemas.microsoft.com/office/drawing/2016/ink" xmlns:am3d="http://schemas.microsoft.com/office/drawing/2017/model3d" xmlns:o="urn:schemas-microsoft-com:office:office" xmlns:oel="http://schemas.microsoft.com/office/2019/extlst" xmlns:r="http://schemas.openxmlformats.org/officeDocument/2006/relationships" xmlns:m="http://schemas.openxmlformats.org/officeDocument/2006/math" xmlns:v="urn:schemas-microsoft-com:vml" xmlns:wp14="http://schemas.microsoft.com/office/word/2010/wordprocessingDrawing" xmlns:wp="http://schemas.openxmlformats.org/drawingml/2006/wordprocessingDrawing" xmlns:w10="urn:schemas-microsoft-com:office:word" xmlns:w="http://schemas.openxmlformats.org/wordprocessingml/2006/main" xmlns:w14="http://schemas.microsoft.com/office/word/2010/wordml" xmlns:w15="http://schemas.microsoft.com/office/word/2012/wordml" xmlns:w16cex="http://schemas.microsoft.com/office/word/2018/wordml/cex" xmlns:w16cid="http://schemas.microsoft.com/office/word/2016/wordml/cid" xmlns:w16="http://schemas.microsoft.com/office/word/2018/wordml" xmlns:w16du="http://schemas.microsoft.com/office/word/2023/wordml/word16du" xmlns:w16sdtdh="http://schemas.microsoft.com/office/word/2020/wordml/sdtdatahash" xmlns:w16se="http://schemas.microsoft.com/office/word/2015/wordml/symex" xmlns:wpg="http://schemas.microsoft.com/office/word/2010/wordprocessingGroup" xmlns:wpi="http://schemas.microsoft.com/office/word/2010/wordprocessingInk" xmlns:wne="http://schemas.microsoft.com/office/word/2006/wordml" xmlns:wps="http://schemas.microsoft.com/office/word/2010/wordprocessingShape" mc:Ignorable="w14 w15 w16se w16cid w16 w16cex w16sdtdh wp14">
   <w:footnote w:type="separator" w:id="-1">
     <w:p>
       <w:r>
@@ -202,7 +205,7 @@
 </file>
 
 <file path=word/header1.xml><?xml version="1.0" encoding="utf-8"?>
-<w:hdr xmlns:wpc="http://schemas.microsoft.com/office/word/2010/wordprocessingCanvas" xmlns:cx="http://schemas.microsoft.com/office/drawing/2014/chartex" xmlns:cx1="http://schemas.microsoft.com/office/drawing/2015/9/8/chartex" xmlns:cx2="http://schemas.microsoft.com/office/drawing/2015/10/21/chartex" xmlns:cx3="http://schemas.microsoft.com/office/drawing/2016/5/9/chartex" xmlns:cx4="http://schemas.microsoft.com/office/drawing/2016/5/10/chartex" xmlns:cx5="http://schemas.microsoft.com/office/drawing/2016/5/11/chartex" xmlns:cx6="http://schemas.microsoft.com/office/drawing/2016/5/12/chartex" xmlns:cx7="http://schemas.microsoft.com/office/drawing/2016/5/13/chartex" xmlns:cx8="http://schemas.microsoft.com/office/drawing/2016/5/14/chartex" xmlns:mc="http://schemas.openxmlformats.org/markup-compatibility/2006" xmlns:aink="http://schemas.microsoft.com/office/drawing/2016/ink" xmlns:am3d="http://schemas.microsoft.com/office/drawing/2017/model3d" xmlns:o="urn:schemas-microsoft-com:office:office" xmlns:oel="http://schemas.microsoft.com/office/2019/extlst" xmlns:r="http://schemas.openxmlformats.org/officeDocument/2006/relationships" xmlns:m="http://schemas.openxmlformats.org/officeDocument/2006/math" xmlns:v="urn:schemas-microsoft-com:vml" xmlns:wp14="http://schemas.microsoft.com/office/word/2010/wordprocessingDrawing" xmlns:wp="http://schemas.openxmlformats.org/drawingml/2006/wordprocessingDrawing" xmlns:w10="urn:schemas-microsoft-com:office:word" xmlns:w="http://schemas.openxmlformats.org/wordprocessingml/2006/main" xmlns:w14="http://schemas.microsoft.com/office/word/2010/wordml" xmlns:w15="http://schemas.microsoft.com/office/word/2012/wordml" xmlns:w16cex="http://schemas.microsoft.com/office/word/2018/wordml/cex" xmlns:w16cid="http://schemas.microsoft.com/office/word/2016/wordml/cid" xmlns:w16="http://schemas.microsoft.com/office/word/2018/wordml" xmlns:w16sdtdh="http://schemas.microsoft.com/office/word/2020/wordml/sdtdatahash" xmlns:w16se="http://schemas.microsoft.com/office/word/2015/wordml/symex" xmlns:wpg="http://schemas.microsoft.com/office/word/2010/wordprocessingGroup" xmlns:wpi="http://schemas.microsoft.com/office/word/2010/wordprocessingInk" xmlns:wne="http://schemas.microsoft.com/office/word/2006/wordml" xmlns:wps="http://schemas.microsoft.com/office/word/2010/wordprocessingShape" mc:Ignorable="w14 w15 w16se w16cid w16 w16cex w16sdtdh wp14">
+<w:hdr xmlns:wpc="http://schemas.microsoft.com/office/word/2010/wordprocessingCanvas" xmlns:cx="http://schemas.microsoft.com/office/drawing/2014/chartex" xmlns:cx1="http://schemas.microsoft.com/office/drawing/2015/9/8/chartex" xmlns:cx2="http://schemas.microsoft.com/office/drawing/2015/10/21/chartex" xmlns:cx3="http://schemas.microsoft.com/office/drawing/2016/5/9/chartex" xmlns:cx4="http://schemas.microsoft.com/office/drawing/2016/5/10/chartex" xmlns:cx5="http://schemas.microsoft.com/office/drawing/2016/5/11/chartex" xmlns:cx6="http://schemas.microsoft.com/office/drawing/2016/5/12/chartex" xmlns:cx7="http://schemas.microsoft.com/office/drawing/2016/5/13/chartex" xmlns:cx8="http://schemas.microsoft.com/office/drawing/2016/5/14/chartex" xmlns:mc="http://schemas.openxmlformats.org/markup-compatibility/2006" xmlns:aink="http://schemas.microsoft.com/office/drawing/2016/ink" xmlns:am3d="http://schemas.microsoft.com/office/drawing/2017/model3d" xmlns:o="urn:schemas-microsoft-com:office:office" xmlns:oel="http://schemas.microsoft.com/office/2019/extlst" xmlns:r="http://schemas.openxmlformats.org/officeDocument/2006/relationships" xmlns:m="http://schemas.openxmlformats.org/officeDocument/2006/math" xmlns:v="urn:schemas-microsoft-com:vml" xmlns:wp14="http://schemas.microsoft.com/office/word/2010/wordprocessingDrawing" xmlns:wp="http://schemas.openxmlformats.org/drawingml/2006/wordprocessingDrawing" xmlns:w10="urn:schemas-microsoft-com:office:word" xmlns:w="http://schemas.openxmlformats.org/wordprocessingml/2006/main" xmlns:w14="http://schemas.microsoft.com/office/word/2010/wordml" xmlns:w15="http://schemas.microsoft.com/office/word/2012/wordml" xmlns:w16cex="http://schemas.microsoft.com/office/word/2018/wordml/cex" xmlns:w16cid="http://schemas.microsoft.com/office/word/2016/wordml/cid" xmlns:w16="http://schemas.microsoft.com/office/word/2018/wordml" xmlns:w16du="http://schemas.microsoft.com/office/word/2023/wordml/word16du" xmlns:w16sdtdh="http://schemas.microsoft.com/office/word/2020/wordml/sdtdatahash" xmlns:w16se="http://schemas.microsoft.com/office/word/2015/wordml/symex" xmlns:wpg="http://schemas.microsoft.com/office/word/2010/wordprocessingGroup" xmlns:wpi="http://schemas.microsoft.com/office/word/2010/wordprocessingInk" xmlns:wne="http://schemas.microsoft.com/office/word/2006/wordml" xmlns:wps="http://schemas.microsoft.com/office/word/2010/wordprocessingShape" mc:Ignorable="w14 w15 w16se w16cid w16 w16cex w16sdtdh wp14">
   <w:p>
     <w:r>
       <w:cr/>
@@ -212,7 +215,7 @@
 </file>
 
 <file path=word/numbering.xml><?xml version="1.0" encoding="utf-8"?>
-<w:numbering xmlns:wpc="http://schemas.microsoft.com/office/word/2010/wordprocessingCanvas" xmlns:cx="http://schemas.microsoft.com/office/drawing/2014/chartex" xmlns:cx1="http://schemas.microsoft.com/office/drawing/2015/9/8/chartex" xmlns:cx2="http://schemas.microsoft.com/office/drawing/2015/10/21/chartex" xmlns:cx3="http://schemas.microsoft.com/office/drawing/2016/5/9/chartex" xmlns:cx4="http://schemas.microsoft.com/office/drawing/2016/5/10/chartex" xmlns:cx5="http://schemas.microsoft.com/office/drawing/2016/5/11/chartex" xmlns:cx6="http://schemas.microsoft.com/office/drawing/2016/5/12/chartex" xmlns:cx7="http://schemas.microsoft.com/office/drawing/2016/5/13/chartex" xmlns:cx8="http://schemas.microsoft.com/office/drawing/2016/5/14/chartex" xmlns:mc="http://schemas.openxmlformats.org/markup-compatibility/2006" xmlns:aink="http://schemas.microsoft.com/office/drawing/2016/ink" xmlns:am3d="http://schemas.microsoft.com/office/drawing/2017/model3d" xmlns:o="urn:schemas-microsoft-com:office:office" xmlns:oel="http://schemas.microsoft.com/office/2019/extlst" xmlns:r="http://schemas.openxmlformats.org/officeDocument/2006/relationships" xmlns:m="http://schemas.openxmlformats.org/officeDocument/2006/math" xmlns:v="urn:schemas-microsoft-com:vml" xmlns:wp14="http://schemas.microsoft.com/office/word/2010/wordprocessingDrawing" xmlns:wp="http://schemas.openxmlformats.org/drawingml/2006/wordprocessingDrawing" xmlns:w10="urn:schemas-microsoft-com:office:word" xmlns:w="http://schemas.openxmlformats.org/wordprocessingml/2006/main" xmlns:w14="http://schemas.microsoft.com/office/word/2010/wordml" xmlns:w15="http://schemas.microsoft.com/office/word/2012/wordml" xmlns:w16cex="http://schemas.microsoft.com/office/word/2018/wordml/cex" xmlns:w16cid="http://schemas.microsoft.com/office/word/2016/wordml/cid" xmlns:w16="http://schemas.microsoft.com/office/word/2018/wordml" xmlns:w16sdtdh="http://schemas.microsoft.com/office/word/2020/wordml/sdtdatahash" xmlns:w16se="http://schemas.microsoft.com/office/word/2015/wordml/symex" xmlns:wpg="http://schemas.microsoft.com/office/word/2010/wordprocessingGroup" xmlns:wpi="http://schemas.microsoft.com/office/word/2010/wordprocessingInk" xmlns:wne="http://schemas.microsoft.com/office/word/2006/wordml" xmlns:wps="http://schemas.microsoft.com/office/word/2010/wordprocessingShape" mc:Ignorable="w14 w15 w16se w16cid w16 w16cex w16sdtdh wp14">
+<w:numbering xmlns:wpc="http://schemas.microsoft.com/office/word/2010/wordprocessingCanvas" xmlns:cx="http://schemas.microsoft.com/office/drawing/2014/chartex" xmlns:cx1="http://schemas.microsoft.com/office/drawing/2015/9/8/chartex" xmlns:cx2="http://schemas.microsoft.com/office/drawing/2015/10/21/chartex" xmlns:cx3="http://schemas.microsoft.com/office/drawing/2016/5/9/chartex" xmlns:cx4="http://schemas.microsoft.com/office/drawing/2016/5/10/chartex" xmlns:cx5="http://schemas.microsoft.com/office/drawing/2016/5/11/chartex" xmlns:cx6="http://schemas.microsoft.com/office/drawing/2016/5/12/chartex" xmlns:cx7="http://schemas.microsoft.com/office/drawing/2016/5/13/chartex" xmlns:cx8="http://schemas.microsoft.com/office/drawing/2016/5/14/chartex" xmlns:mc="http://schemas.openxmlformats.org/markup-compatibility/2006" xmlns:aink="http://schemas.microsoft.com/office/drawing/2016/ink" xmlns:am3d="http://schemas.microsoft.com/office/drawing/2017/model3d" xmlns:o="urn:schemas-microsoft-com:office:office" xmlns:oel="http://schemas.microsoft.com/office/2019/extlst" xmlns:r="http://schemas.openxmlformats.org/officeDocument/2006/relationships" xmlns:m="http://schemas.openxmlformats.org/officeDocument/2006/math" xmlns:v="urn:schemas-microsoft-com:vml" xmlns:wp14="http://schemas.microsoft.com/office/word/2010/wordprocessingDrawing" xmlns:wp="http://schemas.openxmlformats.org/drawingml/2006/wordprocessingDrawing" xmlns:w10="urn:schemas-microsoft-com:office:word" xmlns:w="http://schemas.openxmlformats.org/wordprocessingml/2006/main" xmlns:w14="http://schemas.microsoft.com/office/word/2010/wordml" xmlns:w15="http://schemas.microsoft.com/office/word/2012/wordml" xmlns:w16cex="http://schemas.microsoft.com/office/word/2018/wordml/cex" xmlns:w16cid="http://schemas.microsoft.com/office/word/2016/wordml/cid" xmlns:w16="http://schemas.microsoft.com/office/word/2018/wordml" xmlns:w16du="http://schemas.microsoft.com/office/word/2023/wordml/word16du" xmlns:w16sdtdh="http://schemas.microsoft.com/office/word/2020/wordml/sdtdatahash" xmlns:w16se="http://schemas.microsoft.com/office/word/2015/wordml/symex" xmlns:wpg="http://schemas.microsoft.com/office/word/2010/wordprocessingGroup" xmlns:wpi="http://schemas.microsoft.com/office/word/2010/wordprocessingInk" xmlns:wne="http://schemas.microsoft.com/office/word/2006/wordml" xmlns:wps="http://schemas.microsoft.com/office/word/2010/wordprocessingShape" mc:Ignorable="w14 w15 w16se w16cid w16 w16cex w16sdtdh wp14">
   <w:abstractNum w:abstractNumId="0" w15:restartNumberingAfterBreak="0">
     <w:nsid w:val="46B70B83"/>
     <w:multiLevelType w:val="hybridMultilevel"/>
@@ -858,6 +861,21 @@
       <w:szCs w:val="20"/>
     </w:rPr>
   </w:style>
+  <w:style w:type="paragraph" w:styleId="NormalWeb">
+    <w:name w:val="Normal (Web)"/>
+    <w:basedOn w:val="Normal"/>
+    <w:uiPriority w:val="99"/>
+    <w:semiHidden/>
+    <w:unhideWhenUsed/>
+    <w:rsid w:val="00BE5C42"/>
+    <w:pPr>
+      <w:spacing w:before="100" w:beforeAutospacing="1" w:after="100" w:afterAutospacing="1"/>
+    </w:pPr>
+    <w:rPr>
+      <w:sz w:val="24"/>
+      <w:szCs w:val="24"/>
+    </w:rPr>
+  </w:style>
 </w:styles>
 </file>
 

</xml_diff>

<commit_message>
Adding assignment  python advance 1
</commit_message>
<xml_diff>
--- a/python assignment/python_advance_Assignment_1.docx
+++ b/python assignment/python_advance_Assignment_1.docx
@@ -105,7 +105,14 @@
       </w:r>
     </w:p>
     <w:p/>
-    <w:p/>
+    <w:p>
+      <w:r>
+        <w:t xml:space="preserve">Self, </w:t>
+      </w:r>
+      <w:r>
+        <w:t>The keyword self represents the instance of a class and binds the attributes with the given arguments</w:t>
+      </w:r>
+    </w:p>
     <w:p/>
     <w:p>
       <w:r>
@@ -121,6 +128,43 @@
       </w:r>
     </w:p>
     <w:p/>
+    <w:p>
+      <w:r>
+        <w:t>A constructor of a </w:t>
+      </w:r>
+      <w:hyperlink r:id="rId7" w:tgtFrame="_blank" w:history="1">
+        <w:r>
+          <w:t>class in Python</w:t>
+        </w:r>
+      </w:hyperlink>
+      <w:r>
+        <w:t> is defined using the __</w:t>
+      </w:r>
+      <w:proofErr w:type="spellStart"/>
+      <w:r>
+        <w:t>init</w:t>
+      </w:r>
+      <w:proofErr w:type="spellEnd"/>
+      <w:r>
+        <w:t>__ method. The python __</w:t>
+      </w:r>
+      <w:proofErr w:type="spellStart"/>
+      <w:r>
+        <w:t>init</w:t>
+      </w:r>
+      <w:proofErr w:type="spellEnd"/>
+      <w:r>
+        <w:t xml:space="preserve">__ is a reserved method in Python that behaves like any other member function of the class, except the statements written under its definition are used to initialize the data members of a class in Python, </w:t>
+      </w:r>
+      <w:proofErr w:type="gramStart"/>
+      <w:r>
+        <w:t>i.e.</w:t>
+      </w:r>
+      <w:proofErr w:type="gramEnd"/>
+      <w:r>
+        <w:t xml:space="preserve"> it basically contains assignment statements. This method is automatically called at the time of class instantiation or object creation. </w:t>
+      </w:r>
+    </w:p>
     <w:p/>
     <w:p/>
     <w:p>
@@ -128,7 +172,37 @@
         <w:t>Q6. What is the process for creating a class instance?</w:t>
       </w:r>
     </w:p>
-    <w:p/>
+    <w:p>
+      <w:r>
+        <w:t xml:space="preserve">To create instances of a </w:t>
+      </w:r>
+      <w:proofErr w:type="gramStart"/>
+      <w:r>
+        <w:t>class,  call</w:t>
+      </w:r>
+      <w:proofErr w:type="gramEnd"/>
+      <w:r>
+        <w:t xml:space="preserve"> the class using class name and pass in whatever arguments its __</w:t>
+      </w:r>
+      <w:proofErr w:type="spellStart"/>
+      <w:r>
+        <w:t>init</w:t>
+      </w:r>
+      <w:proofErr w:type="spellEnd"/>
+      <w:r>
+        <w:t>__ method accepts</w:t>
+      </w:r>
+      <w:r>
+        <w:rPr>
+          <w:rFonts w:ascii="Arial" w:hAnsi="Arial" w:cs="Arial"/>
+          <w:color w:val="202124"/>
+          <w:sz w:val="30"/>
+          <w:szCs w:val="30"/>
+          <w:shd w:val="clear" w:color="auto" w:fill="FFFFFF"/>
+        </w:rPr>
+        <w:t>.</w:t>
+      </w:r>
+    </w:p>
     <w:p/>
     <w:p/>
     <w:p>
@@ -136,17 +210,34 @@
         <w:t>Q7. What is the process for creating a class?</w:t>
       </w:r>
     </w:p>
-    <w:p/>
-    <w:p/>
-    <w:p/>
-    <w:p>
-      <w:r>
-        <w:t>Q8. How would you define the superclasses of a class?</w:t>
+    <w:p>
+      <w:r>
+        <w:t>In Python, a class can be created by using the keyword class, followed by the class name.</w:t>
+      </w:r>
+    </w:p>
+    <w:p/>
+    <w:p/>
+    <w:p>
+      <w:r>
+        <w:t xml:space="preserve">Q8. How would you define the </w:t>
+      </w:r>
+      <w:proofErr w:type="spellStart"/>
+      <w:r>
+        <w:t>superclasses</w:t>
+      </w:r>
+      <w:proofErr w:type="spellEnd"/>
+      <w:r>
+        <w:t xml:space="preserve"> of a class?</w:t>
+      </w:r>
+    </w:p>
+    <w:p>
+      <w:r>
+        <w:t>A class that is derived from another class is called a subclass (also a derived class, extended class, or child class). The class from which the subclass is derived is called a superclass (also a base class or a parent class</w:t>
       </w:r>
     </w:p>
     <w:sectPr>
-      <w:headerReference w:type="default" r:id="rId7"/>
-      <w:footerReference w:type="default" r:id="rId8"/>
+      <w:headerReference w:type="default" r:id="rId8"/>
+      <w:footerReference w:type="default" r:id="rId9"/>
       <w:pgSz w:w="11906" w:h="16838"/>
       <w:pgMar w:top="1440" w:right="1440" w:bottom="1440" w:left="1440" w:header="708" w:footer="708" w:gutter="0"/>
       <w:cols w:space="708"/>

</xml_diff>